<commit_message>
fix for incorrect order for db
</commit_message>
<xml_diff>
--- a/week 6_and7/StartingFiles/StartingFiles/Self_Evaluation_for_Classes_Lab.docx
+++ b/week 6_and7/StartingFiles/StartingFiles/Self_Evaluation_for_Classes_Lab.docx
@@ -1,6 +1,6 @@
 
 <file path=word/document.xml><?xml version="1.0" encoding="utf-8"?>
-<w:document xmlns:wpc="http://schemas.microsoft.com/office/word/2010/wordprocessingCanvas" xmlns:mc="http://schemas.openxmlformats.org/markup-compatibility/2006" xmlns:o="urn:schemas-microsoft-com:office:office" xmlns:r="http://schemas.openxmlformats.org/officeDocument/2006/relationships" xmlns:m="http://schemas.openxmlformats.org/officeDocument/2006/math" xmlns:v="urn:schemas-microsoft-com:vml" xmlns:wp14="http://schemas.microsoft.com/office/word/2010/wordprocessingDrawing" xmlns:wp="http://schemas.openxmlformats.org/drawingml/2006/wordprocessingDrawing" xmlns:w10="urn:schemas-microsoft-com:office:word" xmlns:w="http://schemas.openxmlformats.org/wordprocessingml/2006/main" xmlns:w14="http://schemas.microsoft.com/office/word/2010/wordml" xmlns:w15="http://schemas.microsoft.com/office/word/2012/wordml" xmlns:wpg="http://schemas.microsoft.com/office/word/2010/wordprocessingGroup" xmlns:wpi="http://schemas.microsoft.com/office/word/2010/wordprocessingInk" xmlns:wne="http://schemas.microsoft.com/office/word/2006/wordml" xmlns:wps="http://schemas.microsoft.com/office/word/2010/wordprocessingShape" mc:Ignorable="w14 w15 wp14">
+<w:document xmlns:wpc="http://schemas.microsoft.com/office/word/2010/wordprocessingCanvas" xmlns:cx="http://schemas.microsoft.com/office/drawing/2014/chartex" xmlns:cx1="http://schemas.microsoft.com/office/drawing/2015/9/8/chartex" xmlns:cx2="http://schemas.microsoft.com/office/drawing/2015/10/21/chartex" xmlns:cx3="http://schemas.microsoft.com/office/drawing/2016/5/9/chartex" xmlns:cx4="http://schemas.microsoft.com/office/drawing/2016/5/10/chartex" xmlns:cx5="http://schemas.microsoft.com/office/drawing/2016/5/11/chartex" xmlns:cx6="http://schemas.microsoft.com/office/drawing/2016/5/12/chartex" xmlns:cx7="http://schemas.microsoft.com/office/drawing/2016/5/13/chartex" xmlns:cx8="http://schemas.microsoft.com/office/drawing/2016/5/14/chartex" xmlns:mc="http://schemas.openxmlformats.org/markup-compatibility/2006" xmlns:aink="http://schemas.microsoft.com/office/drawing/2016/ink" xmlns:am3d="http://schemas.microsoft.com/office/drawing/2017/model3d" xmlns:o="urn:schemas-microsoft-com:office:office" xmlns:r="http://schemas.openxmlformats.org/officeDocument/2006/relationships" xmlns:m="http://schemas.openxmlformats.org/officeDocument/2006/math" xmlns:v="urn:schemas-microsoft-com:vml" xmlns:wp14="http://schemas.microsoft.com/office/word/2010/wordprocessingDrawing" xmlns:wp="http://schemas.openxmlformats.org/drawingml/2006/wordprocessingDrawing" xmlns:w10="urn:schemas-microsoft-com:office:word" xmlns:w="http://schemas.openxmlformats.org/wordprocessingml/2006/main" xmlns:w14="http://schemas.microsoft.com/office/word/2010/wordml" xmlns:w15="http://schemas.microsoft.com/office/word/2012/wordml" xmlns:w16cex="http://schemas.microsoft.com/office/word/2018/wordml/cex" xmlns:w16cid="http://schemas.microsoft.com/office/word/2016/wordml/cid" xmlns:w16="http://schemas.microsoft.com/office/word/2018/wordml" xmlns:w16se="http://schemas.microsoft.com/office/word/2015/wordml/symex" xmlns:wpg="http://schemas.microsoft.com/office/word/2010/wordprocessingGroup" xmlns:wpi="http://schemas.microsoft.com/office/word/2010/wordprocessingInk" xmlns:wne="http://schemas.microsoft.com/office/word/2006/wordml" xmlns:wps="http://schemas.microsoft.com/office/word/2010/wordprocessingShape" mc:Ignorable="w14 w15 w16se w16cid w16 w16cex wp14">
   <w:body>
     <w:p>
       <w:pPr>
@@ -152,6 +152,12 @@
                 <w:rFonts w:ascii="Calibri" w:hAnsi="Calibri" w:cs="Calibri"/>
               </w:rPr>
             </w:pPr>
+            <w:r>
+              <w:rPr>
+                <w:rFonts w:ascii="Calibri" w:hAnsi="Calibri" w:cs="Calibri"/>
+              </w:rPr>
+              <w:t>Christy Wear</w:t>
+            </w:r>
           </w:p>
         </w:tc>
       </w:tr>
@@ -204,6 +210,12 @@
                 <w:rFonts w:ascii="Calibri" w:hAnsi="Calibri" w:cs="Calibri"/>
               </w:rPr>
             </w:pPr>
+            <w:r>
+              <w:rPr>
+                <w:rFonts w:ascii="Calibri" w:hAnsi="Calibri" w:cs="Calibri"/>
+              </w:rPr>
+              <w:t>5/17/2020</w:t>
+            </w:r>
           </w:p>
         </w:tc>
       </w:tr>
@@ -382,6 +394,36 @@
           <w:bCs/>
         </w:rPr>
       </w:pPr>
+      <w:r>
+        <w:rPr>
+          <w:rFonts w:ascii="Calibri" w:hAnsi="Calibri" w:cs="Calibri"/>
+          <w:b/>
+          <w:bCs/>
+        </w:rPr>
+        <w:t>That was fun</w:t>
+      </w:r>
+      <w:r>
+        <w:rPr>
+          <mc:AlternateContent>
+            <mc:Choice Requires="w16se">
+              <w:rFonts w:ascii="Calibri" w:hAnsi="Calibri" w:cs="Calibri"/>
+            </mc:Choice>
+            <mc:Fallback>
+              <w:rFonts w:ascii="Segoe UI Emoji" w:eastAsia="Segoe UI Emoji" w:hAnsi="Segoe UI Emoji" w:cs="Segoe UI Emoji"/>
+            </mc:Fallback>
+          </mc:AlternateContent>
+          <w:b/>
+          <w:bCs/>
+        </w:rPr>
+        <mc:AlternateContent>
+          <mc:Choice Requires="w16se">
+            <w16se:symEx w16se:font="Segoe UI Emoji" w16se:char="1F60A"/>
+          </mc:Choice>
+          <mc:Fallback>
+            <w:t>😊</w:t>
+          </mc:Fallback>
+        </mc:AlternateContent>
+      </w:r>
     </w:p>
     <w:p>
       <w:pPr>
@@ -395,6 +437,35 @@
           <w:bCs/>
         </w:rPr>
       </w:pPr>
+      <w:r>
+        <w:rPr>
+          <w:rFonts w:ascii="Calibri" w:hAnsi="Calibri" w:cs="Calibri"/>
+          <w:b/>
+          <w:bCs/>
+        </w:rPr>
+        <w:t>Thank you</w:t>
+      </w:r>
+    </w:p>
+    <w:p>
+      <w:pPr>
+        <w:widowControl w:val="0"/>
+        <w:autoSpaceDE w:val="0"/>
+        <w:autoSpaceDN w:val="0"/>
+        <w:adjustRightInd w:val="0"/>
+        <w:rPr>
+          <w:rFonts w:ascii="Calibri" w:hAnsi="Calibri" w:cs="Calibri"/>
+          <w:b/>
+          <w:bCs/>
+        </w:rPr>
+      </w:pPr>
+      <w:r>
+        <w:rPr>
+          <w:rFonts w:ascii="Calibri" w:hAnsi="Calibri" w:cs="Calibri"/>
+          <w:b/>
+          <w:bCs/>
+        </w:rPr>
+        <w:t>Wasn’t domino class the second problem?</w:t>
+      </w:r>
     </w:p>
     <w:p>
       <w:pPr>
@@ -437,6 +508,31 @@
           <w:bCs/>
         </w:rPr>
       </w:pPr>
+      <w:r>
+        <w:rPr>
+          <w:rFonts w:ascii="Calibri" w:hAnsi="Calibri" w:cs="Calibri"/>
+          <w:b/>
+          <w:bCs/>
+        </w:rPr>
+        <w:t>Ohh geeze, a lot lol sooo many overrides and nice templates how to do so.</w:t>
+      </w:r>
+    </w:p>
+    <w:p>
+      <w:pPr>
+        <w:rPr>
+          <w:rFonts w:ascii="Calibri" w:hAnsi="Calibri" w:cs="Calibri"/>
+          <w:b/>
+          <w:bCs/>
+        </w:rPr>
+      </w:pPr>
+      <w:r>
+        <w:rPr>
+          <w:rFonts w:ascii="Calibri" w:hAnsi="Calibri" w:cs="Calibri"/>
+          <w:b/>
+          <w:bCs/>
+        </w:rPr>
+        <w:t>So much nicer to work with lists using c# :P</w:t>
+      </w:r>
     </w:p>
     <w:p>
       <w:pPr>
@@ -541,6 +637,12 @@
                 <w:rFonts w:ascii="Calibri" w:hAnsi="Calibri" w:cs="Calibri"/>
               </w:rPr>
             </w:pPr>
+            <w:r>
+              <w:rPr>
+                <w:rFonts w:ascii="Calibri" w:hAnsi="Calibri" w:cs="Calibri"/>
+              </w:rPr>
+              <w:t>Yes</w:t>
+            </w:r>
           </w:p>
         </w:tc>
       </w:tr>
@@ -587,6 +689,12 @@
                 <w:rFonts w:ascii="Calibri" w:hAnsi="Calibri" w:cs="Calibri"/>
               </w:rPr>
             </w:pPr>
+            <w:r>
+              <w:rPr>
+                <w:rFonts w:ascii="Calibri" w:hAnsi="Calibri" w:cs="Calibri"/>
+              </w:rPr>
+              <w:t>Think so</w:t>
+            </w:r>
           </w:p>
         </w:tc>
       </w:tr>
@@ -639,6 +747,12 @@
                 <w:rFonts w:ascii="Calibri" w:hAnsi="Calibri" w:cs="Calibri"/>
               </w:rPr>
             </w:pPr>
+            <w:r>
+              <w:rPr>
+                <w:rFonts w:ascii="Calibri" w:hAnsi="Calibri" w:cs="Calibri"/>
+              </w:rPr>
+              <w:t>Yes</w:t>
+            </w:r>
           </w:p>
         </w:tc>
       </w:tr>
@@ -688,6 +802,12 @@
                 <w:rFonts w:ascii="Calibri" w:hAnsi="Calibri" w:cs="Calibri"/>
               </w:rPr>
             </w:pPr>
+            <w:r>
+              <w:rPr>
+                <w:rFonts w:ascii="Calibri" w:hAnsi="Calibri" w:cs="Calibri"/>
+              </w:rPr>
+              <w:t>Yes</w:t>
+            </w:r>
           </w:p>
         </w:tc>
       </w:tr>
@@ -805,6 +925,12 @@
                 <w:rFonts w:ascii="Calibri" w:hAnsi="Calibri" w:cs="Calibri"/>
               </w:rPr>
             </w:pPr>
+            <w:r>
+              <w:rPr>
+                <w:rFonts w:ascii="Calibri" w:hAnsi="Calibri" w:cs="Calibri"/>
+              </w:rPr>
+              <w:t>yes</w:t>
+            </w:r>
           </w:p>
         </w:tc>
       </w:tr>
@@ -857,6 +983,12 @@
                 <w:rFonts w:ascii="Calibri" w:hAnsi="Calibri" w:cs="Calibri"/>
               </w:rPr>
             </w:pPr>
+            <w:r>
+              <w:rPr>
+                <w:rFonts w:ascii="Calibri" w:hAnsi="Calibri" w:cs="Calibri"/>
+              </w:rPr>
+              <w:t>yes</w:t>
+            </w:r>
           </w:p>
         </w:tc>
       </w:tr>
@@ -903,6 +1035,12 @@
                 <w:rFonts w:ascii="Calibri" w:hAnsi="Calibri" w:cs="Calibri"/>
               </w:rPr>
             </w:pPr>
+            <w:r>
+              <w:rPr>
+                <w:rFonts w:ascii="Calibri" w:hAnsi="Calibri" w:cs="Calibri"/>
+              </w:rPr>
+              <w:t>yes</w:t>
+            </w:r>
           </w:p>
         </w:tc>
       </w:tr>
@@ -934,6 +1072,21 @@
               </w:rPr>
               <w:t>Url for github repo:</w:t>
             </w:r>
+            <w:r>
+              <w:rPr>
+                <w:sz w:val="32"/>
+                <w:szCs w:val="32"/>
+              </w:rPr>
+              <w:t xml:space="preserve"> </w:t>
+            </w:r>
+            <w:hyperlink r:id="rId7" w:history="1">
+              <w:r>
+                <w:rPr>
+                  <w:rStyle w:val="Hyperlink"/>
+                </w:rPr>
+                <w:t>https://github.com/christywear/cs233n_week5</w:t>
+              </w:r>
+            </w:hyperlink>
           </w:p>
         </w:tc>
       </w:tr>
@@ -1069,10 +1222,7 @@
               <w:spacing w:after="0" w:line="240" w:lineRule="auto"/>
             </w:pPr>
             <w:r>
-              <w:t>Implements all properties</w:t>
-            </w:r>
-            <w:r>
-              <w:t>/methods in the specification?</w:t>
+              <w:t>Implements all properties/methods in the specification?</w:t>
             </w:r>
           </w:p>
           <w:p>
@@ -1164,14 +1314,143 @@
                 <w:rFonts w:ascii="Calibri" w:hAnsi="Calibri" w:cs="Calibri"/>
               </w:rPr>
             </w:pPr>
+            <w:r>
+              <w:rPr>
+                <w:rFonts w:ascii="Calibri" w:hAnsi="Calibri" w:cs="Calibri"/>
+              </w:rPr>
+              <w:t>Yes</w:t>
+            </w:r>
+          </w:p>
+          <w:p>
+            <w:pPr>
+              <w:widowControl w:val="0"/>
+              <w:autoSpaceDE w:val="0"/>
+              <w:autoSpaceDN w:val="0"/>
+              <w:adjustRightInd w:val="0"/>
+              <w:spacing w:after="0" w:line="240" w:lineRule="auto"/>
+              <w:rPr>
+                <w:rFonts w:ascii="Calibri" w:hAnsi="Calibri" w:cs="Calibri"/>
+              </w:rPr>
+            </w:pPr>
+            <w:r>
+              <w:rPr>
+                <w:rFonts w:ascii="Calibri" w:hAnsi="Calibri" w:cs="Calibri"/>
+              </w:rPr>
+              <w:t>Yes</w:t>
+            </w:r>
+          </w:p>
+          <w:p>
+            <w:pPr>
+              <w:widowControl w:val="0"/>
+              <w:autoSpaceDE w:val="0"/>
+              <w:autoSpaceDN w:val="0"/>
+              <w:adjustRightInd w:val="0"/>
+              <w:spacing w:after="0" w:line="240" w:lineRule="auto"/>
+              <w:rPr>
+                <w:rFonts w:ascii="Calibri" w:hAnsi="Calibri" w:cs="Calibri"/>
+              </w:rPr>
+            </w:pPr>
+            <w:r>
+              <w:rPr>
+                <w:rFonts w:ascii="Calibri" w:hAnsi="Calibri" w:cs="Calibri"/>
+              </w:rPr>
+              <w:t>Yes</w:t>
+            </w:r>
+          </w:p>
+          <w:p>
+            <w:pPr>
+              <w:widowControl w:val="0"/>
+              <w:autoSpaceDE w:val="0"/>
+              <w:autoSpaceDN w:val="0"/>
+              <w:adjustRightInd w:val="0"/>
+              <w:spacing w:after="0" w:line="240" w:lineRule="auto"/>
+              <w:rPr>
+                <w:rFonts w:ascii="Calibri" w:hAnsi="Calibri" w:cs="Calibri"/>
+              </w:rPr>
+            </w:pPr>
+            <w:r>
+              <w:rPr>
+                <w:rFonts w:ascii="Calibri" w:hAnsi="Calibri" w:cs="Calibri"/>
+              </w:rPr>
+              <w:t>yes</w:t>
+            </w:r>
+          </w:p>
+          <w:p>
+            <w:pPr>
+              <w:widowControl w:val="0"/>
+              <w:autoSpaceDE w:val="0"/>
+              <w:autoSpaceDN w:val="0"/>
+              <w:adjustRightInd w:val="0"/>
+              <w:spacing w:after="0" w:line="240" w:lineRule="auto"/>
+              <w:rPr>
+                <w:rFonts w:ascii="Calibri" w:hAnsi="Calibri" w:cs="Calibri"/>
+              </w:rPr>
+            </w:pPr>
+            <w:r>
+              <w:rPr>
+                <w:rFonts w:ascii="Calibri" w:hAnsi="Calibri" w:cs="Calibri"/>
+              </w:rPr>
+              <w:t>yes</w:t>
+            </w:r>
+          </w:p>
+          <w:p>
+            <w:pPr>
+              <w:widowControl w:val="0"/>
+              <w:autoSpaceDE w:val="0"/>
+              <w:autoSpaceDN w:val="0"/>
+              <w:adjustRightInd w:val="0"/>
+              <w:spacing w:after="0" w:line="240" w:lineRule="auto"/>
+              <w:rPr>
+                <w:rFonts w:ascii="Calibri" w:hAnsi="Calibri" w:cs="Calibri"/>
+              </w:rPr>
+            </w:pPr>
+            <w:r>
+              <w:rPr>
+                <w:rFonts w:ascii="Calibri" w:hAnsi="Calibri" w:cs="Calibri"/>
+              </w:rPr>
+              <w:t>yes</w:t>
+            </w:r>
+          </w:p>
+          <w:p>
+            <w:pPr>
+              <w:widowControl w:val="0"/>
+              <w:autoSpaceDE w:val="0"/>
+              <w:autoSpaceDN w:val="0"/>
+              <w:adjustRightInd w:val="0"/>
+              <w:spacing w:after="0" w:line="240" w:lineRule="auto"/>
+              <w:rPr>
+                <w:rFonts w:ascii="Calibri" w:hAnsi="Calibri" w:cs="Calibri"/>
+              </w:rPr>
+            </w:pPr>
+            <w:r>
+              <w:rPr>
+                <w:rFonts w:ascii="Calibri" w:hAnsi="Calibri" w:cs="Calibri"/>
+              </w:rPr>
+              <w:t>yes</w:t>
+            </w:r>
+          </w:p>
+          <w:p>
+            <w:pPr>
+              <w:widowControl w:val="0"/>
+              <w:autoSpaceDE w:val="0"/>
+              <w:autoSpaceDN w:val="0"/>
+              <w:adjustRightInd w:val="0"/>
+              <w:spacing w:after="0" w:line="240" w:lineRule="auto"/>
+              <w:rPr>
+                <w:rFonts w:ascii="Calibri" w:hAnsi="Calibri" w:cs="Calibri"/>
+              </w:rPr>
+            </w:pPr>
+            <w:r>
+              <w:rPr>
+                <w:rFonts w:ascii="Calibri" w:hAnsi="Calibri" w:cs="Calibri"/>
+              </w:rPr>
+              <w:t>yes</w:t>
+            </w:r>
           </w:p>
         </w:tc>
       </w:tr>
     </w:tbl>
-    <w:p>
-      <w:bookmarkStart w:id="0" w:name="_GoBack"/>
-      <w:bookmarkEnd w:id="0"/>
-    </w:p>
+    <w:p/>
     <w:tbl>
       <w:tblPr>
         <w:tblW w:w="9558" w:type="dxa"/>
@@ -1253,13 +1532,7 @@
               <w:spacing w:after="0" w:line="240" w:lineRule="auto"/>
             </w:pPr>
             <w:r>
-              <w:t xml:space="preserve">Completed </w:t>
-            </w:r>
-            <w:r>
-              <w:t>Card</w:t>
-            </w:r>
-            <w:r>
-              <w:t xml:space="preserve"> Class?  </w:t>
+              <w:t xml:space="preserve">Completed Card Class?  </w:t>
             </w:r>
           </w:p>
           <w:p>
@@ -1293,10 +1566,7 @@
               <w:spacing w:after="0" w:line="240" w:lineRule="auto"/>
             </w:pPr>
             <w:r>
-              <w:t>Implements all properties</w:t>
-            </w:r>
-            <w:r>
-              <w:t>/methods in the specification?</w:t>
+              <w:t>Implements all properties/methods in the specification?</w:t>
             </w:r>
           </w:p>
           <w:p>
@@ -1313,10 +1583,7 @@
               <w:spacing w:after="0" w:line="240" w:lineRule="auto"/>
             </w:pPr>
             <w:r>
-              <w:t xml:space="preserve">Implements both property </w:t>
-            </w:r>
-            <w:r>
-              <w:t>get and set where appropriate?  Setters validate value and data that it out of range throws an exception?</w:t>
+              <w:t>Implements both property get and set where appropriate?  Setters validate value and data that it out of range throws an exception?</w:t>
             </w:r>
           </w:p>
           <w:p>
@@ -1367,13 +1634,7 @@
               <w:spacing w:after="0" w:line="240" w:lineRule="auto"/>
             </w:pPr>
             <w:r>
-              <w:t xml:space="preserve">Completed Card Tests?  Tests all properties and methods in the class?  </w:t>
-            </w:r>
-            <w:r>
-              <w:t xml:space="preserve">Property setter tests validation and exception? </w:t>
-            </w:r>
-            <w:r>
-              <w:t>Screen shot is included?</w:t>
+              <w:t>Completed Card Tests?  Tests all properties and methods in the class?  Property setter tests validation and exception? Screen shot is included?</w:t>
             </w:r>
           </w:p>
         </w:tc>
@@ -1397,6 +1658,120 @@
                 <w:rFonts w:ascii="Calibri" w:hAnsi="Calibri" w:cs="Calibri"/>
               </w:rPr>
             </w:pPr>
+            <w:r>
+              <w:rPr>
+                <w:rFonts w:ascii="Calibri" w:hAnsi="Calibri" w:cs="Calibri"/>
+              </w:rPr>
+              <w:t>Yes</w:t>
+            </w:r>
+          </w:p>
+          <w:p>
+            <w:pPr>
+              <w:widowControl w:val="0"/>
+              <w:autoSpaceDE w:val="0"/>
+              <w:autoSpaceDN w:val="0"/>
+              <w:adjustRightInd w:val="0"/>
+              <w:spacing w:after="0" w:line="240" w:lineRule="auto"/>
+              <w:rPr>
+                <w:rFonts w:ascii="Calibri" w:hAnsi="Calibri" w:cs="Calibri"/>
+              </w:rPr>
+            </w:pPr>
+            <w:r>
+              <w:rPr>
+                <w:rFonts w:ascii="Calibri" w:hAnsi="Calibri" w:cs="Calibri"/>
+              </w:rPr>
+              <w:t>Yes</w:t>
+            </w:r>
+          </w:p>
+          <w:p>
+            <w:pPr>
+              <w:widowControl w:val="0"/>
+              <w:autoSpaceDE w:val="0"/>
+              <w:autoSpaceDN w:val="0"/>
+              <w:adjustRightInd w:val="0"/>
+              <w:spacing w:after="0" w:line="240" w:lineRule="auto"/>
+              <w:rPr>
+                <w:rFonts w:ascii="Calibri" w:hAnsi="Calibri" w:cs="Calibri"/>
+              </w:rPr>
+            </w:pPr>
+            <w:r>
+              <w:rPr>
+                <w:rFonts w:ascii="Calibri" w:hAnsi="Calibri" w:cs="Calibri"/>
+              </w:rPr>
+              <w:t>Yes</w:t>
+            </w:r>
+          </w:p>
+          <w:p>
+            <w:pPr>
+              <w:widowControl w:val="0"/>
+              <w:autoSpaceDE w:val="0"/>
+              <w:autoSpaceDN w:val="0"/>
+              <w:adjustRightInd w:val="0"/>
+              <w:spacing w:after="0" w:line="240" w:lineRule="auto"/>
+              <w:rPr>
+                <w:rFonts w:ascii="Calibri" w:hAnsi="Calibri" w:cs="Calibri"/>
+              </w:rPr>
+            </w:pPr>
+            <w:r>
+              <w:rPr>
+                <w:rFonts w:ascii="Calibri" w:hAnsi="Calibri" w:cs="Calibri"/>
+              </w:rPr>
+              <w:t>Yes</w:t>
+            </w:r>
+          </w:p>
+          <w:p>
+            <w:pPr>
+              <w:widowControl w:val="0"/>
+              <w:autoSpaceDE w:val="0"/>
+              <w:autoSpaceDN w:val="0"/>
+              <w:adjustRightInd w:val="0"/>
+              <w:spacing w:after="0" w:line="240" w:lineRule="auto"/>
+              <w:rPr>
+                <w:rFonts w:ascii="Calibri" w:hAnsi="Calibri" w:cs="Calibri"/>
+              </w:rPr>
+            </w:pPr>
+            <w:r>
+              <w:rPr>
+                <w:rFonts w:ascii="Calibri" w:hAnsi="Calibri" w:cs="Calibri"/>
+              </w:rPr>
+              <w:t>Yes</w:t>
+            </w:r>
+          </w:p>
+          <w:p>
+            <w:pPr>
+              <w:widowControl w:val="0"/>
+              <w:autoSpaceDE w:val="0"/>
+              <w:autoSpaceDN w:val="0"/>
+              <w:adjustRightInd w:val="0"/>
+              <w:spacing w:after="0" w:line="240" w:lineRule="auto"/>
+              <w:rPr>
+                <w:rFonts w:ascii="Calibri" w:hAnsi="Calibri" w:cs="Calibri"/>
+              </w:rPr>
+            </w:pPr>
+            <w:r>
+              <w:rPr>
+                <w:rFonts w:ascii="Calibri" w:hAnsi="Calibri" w:cs="Calibri"/>
+              </w:rPr>
+              <w:t>Yes</w:t>
+            </w:r>
+          </w:p>
+          <w:p>
+            <w:pPr>
+              <w:widowControl w:val="0"/>
+              <w:autoSpaceDE w:val="0"/>
+              <w:autoSpaceDN w:val="0"/>
+              <w:adjustRightInd w:val="0"/>
+              <w:spacing w:after="0" w:line="240" w:lineRule="auto"/>
+              <w:rPr>
+                <w:rFonts w:ascii="Calibri" w:hAnsi="Calibri" w:cs="Calibri"/>
+              </w:rPr>
+            </w:pPr>
+            <w:r>
+              <w:rPr>
+                <w:rFonts w:ascii="Calibri" w:hAnsi="Calibri" w:cs="Calibri"/>
+              </w:rPr>
+              <w:t>yes</w:t>
+            </w:r>
           </w:p>
         </w:tc>
       </w:tr>
@@ -1414,7 +1789,7 @@
 </file>
 
 <file path=word/endnotes.xml><?xml version="1.0" encoding="utf-8"?>
-<w:endnotes xmlns:wpc="http://schemas.microsoft.com/office/word/2010/wordprocessingCanvas" xmlns:mc="http://schemas.openxmlformats.org/markup-compatibility/2006" xmlns:o="urn:schemas-microsoft-com:office:office" xmlns:r="http://schemas.openxmlformats.org/officeDocument/2006/relationships" xmlns:m="http://schemas.openxmlformats.org/officeDocument/2006/math" xmlns:v="urn:schemas-microsoft-com:vml" xmlns:wp14="http://schemas.microsoft.com/office/word/2010/wordprocessingDrawing" xmlns:wp="http://schemas.openxmlformats.org/drawingml/2006/wordprocessingDrawing" xmlns:w10="urn:schemas-microsoft-com:office:word" xmlns:w="http://schemas.openxmlformats.org/wordprocessingml/2006/main" xmlns:w14="http://schemas.microsoft.com/office/word/2010/wordml" xmlns:w15="http://schemas.microsoft.com/office/word/2012/wordml" xmlns:wpg="http://schemas.microsoft.com/office/word/2010/wordprocessingGroup" xmlns:wpi="http://schemas.microsoft.com/office/word/2010/wordprocessingInk" xmlns:wne="http://schemas.microsoft.com/office/word/2006/wordml" xmlns:wps="http://schemas.microsoft.com/office/word/2010/wordprocessingShape" mc:Ignorable="w14 w15 wp14">
+<w:endnotes xmlns:wpc="http://schemas.microsoft.com/office/word/2010/wordprocessingCanvas" xmlns:cx="http://schemas.microsoft.com/office/drawing/2014/chartex" xmlns:cx1="http://schemas.microsoft.com/office/drawing/2015/9/8/chartex" xmlns:cx2="http://schemas.microsoft.com/office/drawing/2015/10/21/chartex" xmlns:cx3="http://schemas.microsoft.com/office/drawing/2016/5/9/chartex" xmlns:cx4="http://schemas.microsoft.com/office/drawing/2016/5/10/chartex" xmlns:cx5="http://schemas.microsoft.com/office/drawing/2016/5/11/chartex" xmlns:cx6="http://schemas.microsoft.com/office/drawing/2016/5/12/chartex" xmlns:cx7="http://schemas.microsoft.com/office/drawing/2016/5/13/chartex" xmlns:cx8="http://schemas.microsoft.com/office/drawing/2016/5/14/chartex" xmlns:mc="http://schemas.openxmlformats.org/markup-compatibility/2006" xmlns:aink="http://schemas.microsoft.com/office/drawing/2016/ink" xmlns:am3d="http://schemas.microsoft.com/office/drawing/2017/model3d" xmlns:o="urn:schemas-microsoft-com:office:office" xmlns:r="http://schemas.openxmlformats.org/officeDocument/2006/relationships" xmlns:m="http://schemas.openxmlformats.org/officeDocument/2006/math" xmlns:v="urn:schemas-microsoft-com:vml" xmlns:wp14="http://schemas.microsoft.com/office/word/2010/wordprocessingDrawing" xmlns:wp="http://schemas.openxmlformats.org/drawingml/2006/wordprocessingDrawing" xmlns:w10="urn:schemas-microsoft-com:office:word" xmlns:w="http://schemas.openxmlformats.org/wordprocessingml/2006/main" xmlns:w14="http://schemas.microsoft.com/office/word/2010/wordml" xmlns:w15="http://schemas.microsoft.com/office/word/2012/wordml" xmlns:w16cex="http://schemas.microsoft.com/office/word/2018/wordml/cex" xmlns:w16cid="http://schemas.microsoft.com/office/word/2016/wordml/cid" xmlns:w16="http://schemas.microsoft.com/office/word/2018/wordml" xmlns:w16se="http://schemas.microsoft.com/office/word/2015/wordml/symex" xmlns:wpg="http://schemas.microsoft.com/office/word/2010/wordprocessingGroup" xmlns:wpi="http://schemas.microsoft.com/office/word/2010/wordprocessingInk" xmlns:wne="http://schemas.microsoft.com/office/word/2006/wordml" xmlns:wps="http://schemas.microsoft.com/office/word/2010/wordprocessingShape" mc:Ignorable="w14 w15 w16se w16cid w16 w16cex wp14">
   <w:endnote w:type="separator" w:id="-1">
     <w:p>
       <w:pPr>
@@ -1439,7 +1814,7 @@
 </file>
 
 <file path=word/footnotes.xml><?xml version="1.0" encoding="utf-8"?>
-<w:footnotes xmlns:wpc="http://schemas.microsoft.com/office/word/2010/wordprocessingCanvas" xmlns:mc="http://schemas.openxmlformats.org/markup-compatibility/2006" xmlns:o="urn:schemas-microsoft-com:office:office" xmlns:r="http://schemas.openxmlformats.org/officeDocument/2006/relationships" xmlns:m="http://schemas.openxmlformats.org/officeDocument/2006/math" xmlns:v="urn:schemas-microsoft-com:vml" xmlns:wp14="http://schemas.microsoft.com/office/word/2010/wordprocessingDrawing" xmlns:wp="http://schemas.openxmlformats.org/drawingml/2006/wordprocessingDrawing" xmlns:w10="urn:schemas-microsoft-com:office:word" xmlns:w="http://schemas.openxmlformats.org/wordprocessingml/2006/main" xmlns:w14="http://schemas.microsoft.com/office/word/2010/wordml" xmlns:w15="http://schemas.microsoft.com/office/word/2012/wordml" xmlns:wpg="http://schemas.microsoft.com/office/word/2010/wordprocessingGroup" xmlns:wpi="http://schemas.microsoft.com/office/word/2010/wordprocessingInk" xmlns:wne="http://schemas.microsoft.com/office/word/2006/wordml" xmlns:wps="http://schemas.microsoft.com/office/word/2010/wordprocessingShape" mc:Ignorable="w14 w15 wp14">
+<w:footnotes xmlns:wpc="http://schemas.microsoft.com/office/word/2010/wordprocessingCanvas" xmlns:cx="http://schemas.microsoft.com/office/drawing/2014/chartex" xmlns:cx1="http://schemas.microsoft.com/office/drawing/2015/9/8/chartex" xmlns:cx2="http://schemas.microsoft.com/office/drawing/2015/10/21/chartex" xmlns:cx3="http://schemas.microsoft.com/office/drawing/2016/5/9/chartex" xmlns:cx4="http://schemas.microsoft.com/office/drawing/2016/5/10/chartex" xmlns:cx5="http://schemas.microsoft.com/office/drawing/2016/5/11/chartex" xmlns:cx6="http://schemas.microsoft.com/office/drawing/2016/5/12/chartex" xmlns:cx7="http://schemas.microsoft.com/office/drawing/2016/5/13/chartex" xmlns:cx8="http://schemas.microsoft.com/office/drawing/2016/5/14/chartex" xmlns:mc="http://schemas.openxmlformats.org/markup-compatibility/2006" xmlns:aink="http://schemas.microsoft.com/office/drawing/2016/ink" xmlns:am3d="http://schemas.microsoft.com/office/drawing/2017/model3d" xmlns:o="urn:schemas-microsoft-com:office:office" xmlns:r="http://schemas.openxmlformats.org/officeDocument/2006/relationships" xmlns:m="http://schemas.openxmlformats.org/officeDocument/2006/math" xmlns:v="urn:schemas-microsoft-com:vml" xmlns:wp14="http://schemas.microsoft.com/office/word/2010/wordprocessingDrawing" xmlns:wp="http://schemas.openxmlformats.org/drawingml/2006/wordprocessingDrawing" xmlns:w10="urn:schemas-microsoft-com:office:word" xmlns:w="http://schemas.openxmlformats.org/wordprocessingml/2006/main" xmlns:w14="http://schemas.microsoft.com/office/word/2010/wordml" xmlns:w15="http://schemas.microsoft.com/office/word/2012/wordml" xmlns:w16cex="http://schemas.microsoft.com/office/word/2018/wordml/cex" xmlns:w16cid="http://schemas.microsoft.com/office/word/2016/wordml/cid" xmlns:w16="http://schemas.microsoft.com/office/word/2018/wordml" xmlns:w16se="http://schemas.microsoft.com/office/word/2015/wordml/symex" xmlns:wpg="http://schemas.microsoft.com/office/word/2010/wordprocessingGroup" xmlns:wpi="http://schemas.microsoft.com/office/word/2010/wordprocessingInk" xmlns:wne="http://schemas.microsoft.com/office/word/2006/wordml" xmlns:wps="http://schemas.microsoft.com/office/word/2010/wordprocessingShape" mc:Ignorable="w14 w15 w16se w16cid w16 w16cex wp14">
   <w:footnote w:type="separator" w:id="-1">
     <w:p>
       <w:pPr>
@@ -1464,7 +1839,7 @@
 </file>
 
 <file path=word/numbering.xml><?xml version="1.0" encoding="utf-8"?>
-<w:numbering xmlns:wpc="http://schemas.microsoft.com/office/word/2010/wordprocessingCanvas" xmlns:mc="http://schemas.openxmlformats.org/markup-compatibility/2006" xmlns:o="urn:schemas-microsoft-com:office:office" xmlns:r="http://schemas.openxmlformats.org/officeDocument/2006/relationships" xmlns:m="http://schemas.openxmlformats.org/officeDocument/2006/math" xmlns:v="urn:schemas-microsoft-com:vml" xmlns:wp14="http://schemas.microsoft.com/office/word/2010/wordprocessingDrawing" xmlns:wp="http://schemas.openxmlformats.org/drawingml/2006/wordprocessingDrawing" xmlns:w10="urn:schemas-microsoft-com:office:word" xmlns:w="http://schemas.openxmlformats.org/wordprocessingml/2006/main" xmlns:w14="http://schemas.microsoft.com/office/word/2010/wordml" xmlns:w15="http://schemas.microsoft.com/office/word/2012/wordml" xmlns:wpg="http://schemas.microsoft.com/office/word/2010/wordprocessingGroup" xmlns:wpi="http://schemas.microsoft.com/office/word/2010/wordprocessingInk" xmlns:wne="http://schemas.microsoft.com/office/word/2006/wordml" xmlns:wps="http://schemas.microsoft.com/office/word/2010/wordprocessingShape" mc:Ignorable="w14 w15 wp14">
+<w:numbering xmlns:wpc="http://schemas.microsoft.com/office/word/2010/wordprocessingCanvas" xmlns:cx="http://schemas.microsoft.com/office/drawing/2014/chartex" xmlns:cx1="http://schemas.microsoft.com/office/drawing/2015/9/8/chartex" xmlns:cx2="http://schemas.microsoft.com/office/drawing/2015/10/21/chartex" xmlns:cx3="http://schemas.microsoft.com/office/drawing/2016/5/9/chartex" xmlns:cx4="http://schemas.microsoft.com/office/drawing/2016/5/10/chartex" xmlns:cx5="http://schemas.microsoft.com/office/drawing/2016/5/11/chartex" xmlns:cx6="http://schemas.microsoft.com/office/drawing/2016/5/12/chartex" xmlns:cx7="http://schemas.microsoft.com/office/drawing/2016/5/13/chartex" xmlns:cx8="http://schemas.microsoft.com/office/drawing/2016/5/14/chartex" xmlns:mc="http://schemas.openxmlformats.org/markup-compatibility/2006" xmlns:aink="http://schemas.microsoft.com/office/drawing/2016/ink" xmlns:am3d="http://schemas.microsoft.com/office/drawing/2017/model3d" xmlns:o="urn:schemas-microsoft-com:office:office" xmlns:r="http://schemas.openxmlformats.org/officeDocument/2006/relationships" xmlns:m="http://schemas.openxmlformats.org/officeDocument/2006/math" xmlns:v="urn:schemas-microsoft-com:vml" xmlns:wp14="http://schemas.microsoft.com/office/word/2010/wordprocessingDrawing" xmlns:wp="http://schemas.openxmlformats.org/drawingml/2006/wordprocessingDrawing" xmlns:w10="urn:schemas-microsoft-com:office:word" xmlns:w="http://schemas.openxmlformats.org/wordprocessingml/2006/main" xmlns:w14="http://schemas.microsoft.com/office/word/2010/wordml" xmlns:w15="http://schemas.microsoft.com/office/word/2012/wordml" xmlns:w16cex="http://schemas.microsoft.com/office/word/2018/wordml/cex" xmlns:w16cid="http://schemas.microsoft.com/office/word/2016/wordml/cid" xmlns:w16="http://schemas.microsoft.com/office/word/2018/wordml" xmlns:w16se="http://schemas.microsoft.com/office/word/2015/wordml/symex" xmlns:wpg="http://schemas.microsoft.com/office/word/2010/wordprocessingGroup" xmlns:wpi="http://schemas.microsoft.com/office/word/2010/wordprocessingInk" xmlns:wne="http://schemas.microsoft.com/office/word/2006/wordml" xmlns:wps="http://schemas.microsoft.com/office/word/2010/wordprocessingShape" mc:Ignorable="w14 w15 w16se w16cid w16 w16cex wp14">
   <w:abstractNum w:abstractNumId="0" w15:restartNumberingAfterBreak="0">
     <w:nsid w:val="01C45AC2"/>
     <w:multiLevelType w:val="hybridMultilevel"/>
@@ -3196,21 +3571,12 @@
   </w:num>
   <w:num w:numId="16">
     <w:abstractNumId w:val="0"/>
-    <w:lvlOverride w:ilvl="0"/>
-    <w:lvlOverride w:ilvl="1"/>
-    <w:lvlOverride w:ilvl="2"/>
-    <w:lvlOverride w:ilvl="3"/>
-    <w:lvlOverride w:ilvl="4"/>
-    <w:lvlOverride w:ilvl="5"/>
-    <w:lvlOverride w:ilvl="6"/>
-    <w:lvlOverride w:ilvl="7"/>
-    <w:lvlOverride w:ilvl="8"/>
   </w:num>
 </w:numbering>
 </file>
 
 <file path=word/styles.xml><?xml version="1.0" encoding="utf-8"?>
-<w:styles xmlns:mc="http://schemas.openxmlformats.org/markup-compatibility/2006" xmlns:r="http://schemas.openxmlformats.org/officeDocument/2006/relationships" xmlns:w="http://schemas.openxmlformats.org/wordprocessingml/2006/main" xmlns:w14="http://schemas.microsoft.com/office/word/2010/wordml" xmlns:w15="http://schemas.microsoft.com/office/word/2012/wordml" mc:Ignorable="w14 w15">
+<w:styles xmlns:mc="http://schemas.openxmlformats.org/markup-compatibility/2006" xmlns:r="http://schemas.openxmlformats.org/officeDocument/2006/relationships" xmlns:w="http://schemas.openxmlformats.org/wordprocessingml/2006/main" xmlns:w14="http://schemas.microsoft.com/office/word/2010/wordml" xmlns:w15="http://schemas.microsoft.com/office/word/2012/wordml" xmlns:w16cex="http://schemas.microsoft.com/office/word/2018/wordml/cex" xmlns:w16cid="http://schemas.microsoft.com/office/word/2016/wordml/cid" xmlns:w16="http://schemas.microsoft.com/office/word/2018/wordml" xmlns:w16se="http://schemas.microsoft.com/office/word/2015/wordml/symex" mc:Ignorable="w14 w15 w16se w16cid w16 w16cex">
   <w:docDefaults>
     <w:rPrDefault>
       <w:rPr>
@@ -3226,7 +3592,7 @@
       </w:pPr>
     </w:pPrDefault>
   </w:docDefaults>
-  <w:latentStyles w:defLockedState="0" w:defUIPriority="99" w:defSemiHidden="0" w:defUnhideWhenUsed="0" w:defQFormat="0" w:count="371">
+  <w:latentStyles w:defLockedState="0" w:defUIPriority="99" w:defSemiHidden="0" w:defUnhideWhenUsed="0" w:defQFormat="0" w:count="376">
     <w:lsdException w:name="Normal" w:uiPriority="0" w:qFormat="1"/>
     <w:lsdException w:name="heading 1" w:uiPriority="9" w:qFormat="1"/>
     <w:lsdException w:name="heading 2" w:semiHidden="1" w:uiPriority="9" w:unhideWhenUsed="1" w:qFormat="1"/>
@@ -3332,7 +3698,6 @@
     <w:lsdException w:name="HTML Sample" w:semiHidden="1" w:unhideWhenUsed="1"/>
     <w:lsdException w:name="HTML Typewriter" w:semiHidden="1" w:unhideWhenUsed="1"/>
     <w:lsdException w:name="HTML Variable" w:semiHidden="1" w:unhideWhenUsed="1"/>
-    <w:lsdException w:name="Normal Table" w:semiHidden="1" w:unhideWhenUsed="1"/>
     <w:lsdException w:name="annotation subject" w:semiHidden="1" w:unhideWhenUsed="1"/>
     <w:lsdException w:name="No List" w:semiHidden="1" w:unhideWhenUsed="1"/>
     <w:lsdException w:name="Outline List 1" w:semiHidden="1" w:unhideWhenUsed="1"/>
@@ -3375,11 +3740,8 @@
     <w:lsdException w:name="Table Contemporary" w:semiHidden="1" w:unhideWhenUsed="1"/>
     <w:lsdException w:name="Table Elegant" w:semiHidden="1" w:unhideWhenUsed="1"/>
     <w:lsdException w:name="Table Professional" w:semiHidden="1" w:unhideWhenUsed="1"/>
-    <w:lsdException w:name="Table Subtle 1" w:semiHidden="1" w:unhideWhenUsed="1"/>
     <w:lsdException w:name="Table Subtle 2" w:semiHidden="1" w:unhideWhenUsed="1"/>
     <w:lsdException w:name="Table Web 1" w:semiHidden="1" w:unhideWhenUsed="1"/>
-    <w:lsdException w:name="Table Web 2" w:semiHidden="1" w:unhideWhenUsed="1"/>
-    <w:lsdException w:name="Table Web 3" w:semiHidden="1" w:unhideWhenUsed="1"/>
     <w:lsdException w:name="Balloon Text" w:semiHidden="1" w:unhideWhenUsed="1"/>
     <w:lsdException w:name="Table Grid" w:uiPriority="59"/>
     <w:lsdException w:name="Table Theme" w:semiHidden="1" w:unhideWhenUsed="1"/>
@@ -3598,6 +3960,11 @@
     <w:lsdException w:name="List Table 5 Dark Accent 6" w:uiPriority="50"/>
     <w:lsdException w:name="List Table 6 Colorful Accent 6" w:uiPriority="51"/>
     <w:lsdException w:name="List Table 7 Colorful Accent 6" w:uiPriority="52"/>
+    <w:lsdException w:name="Mention" w:semiHidden="1" w:unhideWhenUsed="1"/>
+    <w:lsdException w:name="Smart Hyperlink" w:semiHidden="1" w:unhideWhenUsed="1"/>
+    <w:lsdException w:name="Hashtag" w:semiHidden="1" w:unhideWhenUsed="1"/>
+    <w:lsdException w:name="Unresolved Mention" w:semiHidden="1" w:unhideWhenUsed="1"/>
+    <w:lsdException w:name="Smart Link" w:semiHidden="1" w:unhideWhenUsed="1"/>
   </w:latentStyles>
   <w:style w:type="paragraph" w:default="1" w:styleId="Normal">
     <w:name w:val="Normal"/>
@@ -3692,6 +4059,18 @@
     <w:rsid w:val="008348C0"/>
     <w:rPr>
       <w:rFonts w:cs="Times New Roman"/>
+    </w:rPr>
+  </w:style>
+  <w:style w:type="character" w:styleId="Hyperlink">
+    <w:name w:val="Hyperlink"/>
+    <w:basedOn w:val="DefaultParagraphFont"/>
+    <w:uiPriority w:val="99"/>
+    <w:semiHidden/>
+    <w:unhideWhenUsed/>
+    <w:rsid w:val="005266B8"/>
+    <w:rPr>
+      <w:color w:val="0000FF"/>
+      <w:u w:val="single"/>
     </w:rPr>
   </w:style>
 </w:styles>

</xml_diff>